<commit_message>
pas fini, maque sysquake
</commit_message>
<xml_diff>
--- a/Rapport_PBS_DCR.docx
+++ b/Rapport_PBS_DCR.docx
@@ -1240,12 +1240,26 @@
       <w:bookmarkEnd w:id="3"/>
     </w:p>
     <w:p>
+      <w:pPr>
+        <w:rPr>
+          <w:color w:val="FF0000"/>
+        </w:rPr>
+      </w:pPr>
       <w:r>
-        <w:t>++</w:t>
+        <w:rPr>
+          <w:color w:val="FF0000"/>
+        </w:rPr>
+        <w:t>A faire</w:t>
       </w:r>
     </w:p>
     <w:p/>
-    <w:p/>
+    <w:p>
+      <w:pPr>
+        <w:rPr>
+          <w:color w:val="000000" w:themeColor="text1"/>
+        </w:rPr>
+      </w:pPr>
+    </w:p>
     <w:p>
       <w:pPr>
         <w:pStyle w:val="Titre2"/>
@@ -2681,7 +2695,13 @@
       </m:oMathPara>
     </w:p>
     <w:p/>
-    <w:p/>
+    <w:p>
+      <w:pPr>
+        <w:rPr>
+          <w:color w:val="AEAAAA" w:themeColor="background2" w:themeShade="BF"/>
+        </w:rPr>
+      </w:pPr>
+    </w:p>
     <w:p>
       <m:oMath>
         <m:sSub>
@@ -2689,6 +2709,7 @@
             <m:ctrlPr>
               <w:rPr>
                 <w:rFonts w:ascii="Cambria Math" w:hAnsi="Cambria Math"/>
+                <w:color w:val="AEAAAA" w:themeColor="background2" w:themeShade="BF"/>
               </w:rPr>
             </m:ctrlPr>
           </m:sSubPr>
@@ -2696,6 +2717,7 @@
             <m:r>
               <w:rPr>
                 <w:rFonts w:ascii="Cambria Math" w:hAnsi="Cambria Math"/>
+                <w:color w:val="AEAAAA" w:themeColor="background2" w:themeShade="BF"/>
               </w:rPr>
               <m:t>K</m:t>
             </m:r>
@@ -2704,6 +2726,7 @@
             <m:r>
               <w:rPr>
                 <w:rFonts w:ascii="Cambria Math" w:hAnsi="Cambria Math"/>
+                <w:color w:val="AEAAAA" w:themeColor="background2" w:themeShade="BF"/>
               </w:rPr>
               <m:t>ai</m:t>
             </m:r>
@@ -2715,6 +2738,7 @@
           </m:rPr>
           <w:rPr>
             <w:rFonts w:ascii="Cambria Math" w:hAnsi="Cambria Math"/>
+            <w:color w:val="AEAAAA" w:themeColor="background2" w:themeShade="BF"/>
           </w:rPr>
           <m:t>=</m:t>
         </m:r>
@@ -2723,6 +2747,7 @@
             <m:ctrlPr>
               <w:rPr>
                 <w:rFonts w:ascii="Cambria Math" w:hAnsi="Cambria Math"/>
+                <w:color w:val="AEAAAA" w:themeColor="background2" w:themeShade="BF"/>
               </w:rPr>
             </m:ctrlPr>
           </m:fPr>
@@ -2732,6 +2757,7 @@
                 <m:ctrlPr>
                   <w:rPr>
                     <w:rFonts w:ascii="Cambria Math" w:hAnsi="Cambria Math"/>
+                    <w:color w:val="AEAAAA" w:themeColor="background2" w:themeShade="BF"/>
                   </w:rPr>
                 </m:ctrlPr>
               </m:sSubPr>
@@ -2739,6 +2765,7 @@
                 <m:r>
                   <w:rPr>
                     <w:rFonts w:ascii="Cambria Math" w:hAnsi="Cambria Math"/>
+                    <w:color w:val="AEAAAA" w:themeColor="background2" w:themeShade="BF"/>
                   </w:rPr>
                   <m:t>J</m:t>
                 </m:r>
@@ -2747,6 +2774,7 @@
                 <m:r>
                   <w:rPr>
                     <w:rFonts w:ascii="Cambria Math" w:hAnsi="Cambria Math"/>
+                    <w:color w:val="AEAAAA" w:themeColor="background2" w:themeShade="BF"/>
                   </w:rPr>
                   <m:t>t</m:t>
                 </m:r>
@@ -2759,6 +2787,7 @@
                 <m:ctrlPr>
                   <w:rPr>
                     <w:rFonts w:ascii="Cambria Math" w:hAnsi="Cambria Math"/>
+                    <w:color w:val="AEAAAA" w:themeColor="background2" w:themeShade="BF"/>
                   </w:rPr>
                 </m:ctrlPr>
               </m:sSubPr>
@@ -2766,6 +2795,7 @@
                 <m:r>
                   <w:rPr>
                     <w:rFonts w:ascii="Cambria Math" w:hAnsi="Cambria Math"/>
+                    <w:color w:val="AEAAAA" w:themeColor="background2" w:themeShade="BF"/>
                   </w:rPr>
                   <m:t>k</m:t>
                 </m:r>
@@ -2774,6 +2804,7 @@
                 <m:r>
                   <w:rPr>
                     <w:rFonts w:ascii="Cambria Math" w:hAnsi="Cambria Math"/>
+                    <w:color w:val="AEAAAA" w:themeColor="background2" w:themeShade="BF"/>
                   </w:rPr>
                   <m:t>T</m:t>
                 </m:r>
@@ -2785,6 +2816,7 @@
               </m:rPr>
               <w:rPr>
                 <w:rFonts w:ascii="Cambria Math" w:hAnsi="Cambria Math"/>
+                <w:color w:val="AEAAAA" w:themeColor="background2" w:themeShade="BF"/>
               </w:rPr>
               <m:t>⋅</m:t>
             </m:r>
@@ -2793,6 +2825,7 @@
                 <m:ctrlPr>
                   <w:rPr>
                     <w:rFonts w:ascii="Cambria Math" w:hAnsi="Cambria Math"/>
+                    <w:color w:val="AEAAAA" w:themeColor="background2" w:themeShade="BF"/>
                   </w:rPr>
                 </m:ctrlPr>
               </m:sSubPr>
@@ -2800,6 +2833,7 @@
                 <m:r>
                   <w:rPr>
                     <w:rFonts w:ascii="Cambria Math" w:hAnsi="Cambria Math"/>
+                    <w:color w:val="AEAAAA" w:themeColor="background2" w:themeShade="BF"/>
                   </w:rPr>
                   <m:t>k</m:t>
                 </m:r>
@@ -2808,6 +2842,7 @@
                 <m:r>
                   <w:rPr>
                     <w:rFonts w:ascii="Cambria Math" w:hAnsi="Cambria Math"/>
+                    <w:color w:val="AEAAAA" w:themeColor="background2" w:themeShade="BF"/>
                   </w:rPr>
                   <m:t>F</m:t>
                 </m:r>
@@ -3393,13 +3428,13 @@
       <w:pPr>
         <w:rPr>
           <w:rFonts w:eastAsiaTheme="minorEastAsia"/>
-          <w:color w:val="FF0000"/>
+          <w:color w:val="000000" w:themeColor="text1"/>
         </w:rPr>
       </w:pPr>
       <w:r>
         <w:rPr>
           <w:rFonts w:eastAsiaTheme="minorEastAsia"/>
-          <w:color w:val="FF0000"/>
+          <w:color w:val="000000" w:themeColor="text1"/>
         </w:rPr>
         <w:t>Constante de vitesse et de couple :</w:t>
       </w:r>
@@ -3451,13 +3486,159 @@
             <m:t>=</m:t>
           </m:r>
           <m:r>
+            <w:rPr>
+              <w:rFonts w:ascii="Cambria Math" w:eastAsiaTheme="minorEastAsia" w:hAnsi="Cambria Math"/>
+            </w:rPr>
+            <m:t>45</m:t>
+          </m:r>
+          <m:r>
+            <w:rPr>
+              <w:rFonts w:ascii="Cambria Math" w:eastAsiaTheme="minorEastAsia" w:hAnsi="Cambria Math"/>
+            </w:rPr>
+            <m:t>⋅</m:t>
+          </m:r>
+          <m:f>
+            <m:fPr>
+              <m:ctrlPr>
+                <w:rPr>
+                  <w:rFonts w:ascii="Cambria Math" w:eastAsiaTheme="minorEastAsia" w:hAnsi="Cambria Math"/>
+                  <w:i/>
+                </w:rPr>
+              </m:ctrlPr>
+            </m:fPr>
+            <m:num>
+              <m:rad>
+                <m:radPr>
+                  <m:degHide m:val="1"/>
+                  <m:ctrlPr>
+                    <w:rPr>
+                      <w:rFonts w:ascii="Cambria Math" w:eastAsiaTheme="minorEastAsia" w:hAnsi="Cambria Math"/>
+                      <w:i/>
+                    </w:rPr>
+                  </m:ctrlPr>
+                </m:radPr>
+                <m:deg/>
+                <m:e>
+                  <m:r>
+                    <w:rPr>
+                      <w:rFonts w:ascii="Cambria Math" w:eastAsiaTheme="minorEastAsia" w:hAnsi="Cambria Math"/>
+                    </w:rPr>
+                    <m:t>2</m:t>
+                  </m:r>
+                </m:e>
+              </m:rad>
+            </m:num>
+            <m:den>
+              <m:rad>
+                <m:radPr>
+                  <m:degHide m:val="1"/>
+                  <m:ctrlPr>
+                    <w:rPr>
+                      <w:rFonts w:ascii="Cambria Math" w:eastAsiaTheme="minorEastAsia" w:hAnsi="Cambria Math"/>
+                      <w:i/>
+                    </w:rPr>
+                  </m:ctrlPr>
+                </m:radPr>
+                <m:deg/>
+                <m:e>
+                  <m:r>
+                    <w:rPr>
+                      <w:rFonts w:ascii="Cambria Math" w:eastAsiaTheme="minorEastAsia" w:hAnsi="Cambria Math"/>
+                    </w:rPr>
+                    <m:t>3</m:t>
+                  </m:r>
+                </m:e>
+              </m:rad>
+            </m:den>
+          </m:f>
+          <m:r>
+            <w:rPr>
+              <w:rFonts w:ascii="Cambria Math" w:eastAsiaTheme="minorEastAsia" w:hAnsi="Cambria Math"/>
+            </w:rPr>
+            <m:t>⋅</m:t>
+          </m:r>
+          <m:f>
+            <m:fPr>
+              <m:ctrlPr>
+                <w:rPr>
+                  <w:rFonts w:ascii="Cambria Math" w:eastAsiaTheme="minorEastAsia" w:hAnsi="Cambria Math"/>
+                  <w:i/>
+                </w:rPr>
+              </m:ctrlPr>
+            </m:fPr>
+            <m:num>
+              <m:r>
+                <w:rPr>
+                  <w:rFonts w:ascii="Cambria Math" w:eastAsiaTheme="minorEastAsia" w:hAnsi="Cambria Math"/>
+                </w:rPr>
+                <m:t>60</m:t>
+              </m:r>
+            </m:num>
+            <m:den>
+              <m:r>
+                <w:rPr>
+                  <w:rFonts w:ascii="Cambria Math" w:eastAsiaTheme="minorEastAsia" w:hAnsi="Cambria Math"/>
+                </w:rPr>
+                <m:t>2000</m:t>
+              </m:r>
+            </m:den>
+          </m:f>
+          <m:r>
+            <w:rPr>
+              <w:rFonts w:ascii="Cambria Math" w:eastAsiaTheme="minorEastAsia" w:hAnsi="Cambria Math"/>
+            </w:rPr>
+            <m:t>=</m:t>
+          </m:r>
+          <m:r>
             <m:rPr>
-              <m:sty m:val="p"/>
+              <m:sty m:val="bi"/>
             </m:rPr>
             <w:rPr>
               <w:rFonts w:ascii="Cambria Math" w:eastAsiaTheme="minorEastAsia" w:hAnsi="Cambria Math"/>
             </w:rPr>
-            <m:t>???</m:t>
+            <m:t>0.3509 [</m:t>
+          </m:r>
+          <m:f>
+            <m:fPr>
+              <m:ctrlPr>
+                <w:rPr>
+                  <w:rFonts w:ascii="Cambria Math" w:eastAsiaTheme="minorEastAsia" w:hAnsi="Cambria Math"/>
+                  <w:b/>
+                  <w:bCs/>
+                </w:rPr>
+              </m:ctrlPr>
+            </m:fPr>
+            <m:num>
+              <m:r>
+                <m:rPr>
+                  <m:sty m:val="b"/>
+                </m:rPr>
+                <w:rPr>
+                  <w:rFonts w:ascii="Cambria Math" w:eastAsiaTheme="minorEastAsia" w:hAnsi="Cambria Math"/>
+                </w:rPr>
+                <m:t>Vs</m:t>
+              </m:r>
+            </m:num>
+            <m:den>
+              <m:r>
+                <m:rPr>
+                  <m:sty m:val="b"/>
+                </m:rPr>
+                <w:rPr>
+                  <w:rFonts w:ascii="Cambria Math" w:eastAsiaTheme="minorEastAsia" w:hAnsi="Cambria Math"/>
+                </w:rPr>
+                <m:t>rad</m:t>
+              </m:r>
+            </m:den>
+          </m:f>
+          <m:r>
+            <m:rPr>
+              <m:sty m:val="bi"/>
+            </m:rPr>
+            <w:rPr>
+              <w:rFonts w:ascii="Cambria Math" w:eastAsiaTheme="minorEastAsia" w:hAnsi="Cambria Math"/>
+            </w:rPr>
+            <m:t>]</m:t>
           </m:r>
         </m:oMath>
       </m:oMathPara>
@@ -3549,7 +3730,25 @@
             <w:rPr>
               <w:rFonts w:ascii="Cambria Math" w:eastAsiaTheme="minorEastAsia" w:hAnsi="Cambria Math"/>
             </w:rPr>
-            <m:t xml:space="preserve">0.43 </m:t>
+            <m:t>0.</m:t>
+          </m:r>
+          <m:r>
+            <m:rPr>
+              <m:sty m:val="b"/>
+            </m:rPr>
+            <w:rPr>
+              <w:rFonts w:ascii="Cambria Math" w:eastAsiaTheme="minorEastAsia" w:hAnsi="Cambria Math"/>
+            </w:rPr>
+            <m:t>5185</m:t>
+          </m:r>
+          <m:r>
+            <m:rPr>
+              <m:sty m:val="b"/>
+            </m:rPr>
+            <w:rPr>
+              <w:rFonts w:ascii="Cambria Math" w:eastAsiaTheme="minorEastAsia" w:hAnsi="Cambria Math"/>
+            </w:rPr>
+            <m:t xml:space="preserve"> </m:t>
           </m:r>
           <m:d>
             <m:dPr>
@@ -3582,7 +3781,7 @@
                     <w:rPr>
                       <w:rFonts w:ascii="Cambria Math" w:eastAsiaTheme="minorEastAsia" w:hAnsi="Cambria Math"/>
                     </w:rPr>
-                    <m:t>Vs</m:t>
+                    <m:t>Nm</m:t>
                   </m:r>
                 </m:num>
                 <m:den>
@@ -3593,7 +3792,7 @@
                     <w:rPr>
                       <w:rFonts w:ascii="Cambria Math" w:eastAsiaTheme="minorEastAsia" w:hAnsi="Cambria Math"/>
                     </w:rPr>
-                    <m:t>rad</m:t>
+                    <m:t>A</m:t>
                   </m:r>
                 </m:den>
               </m:f>
@@ -3869,11 +4068,35 @@
             </m:num>
             <m:den>
               <m:r>
+                <m:rPr>
+                  <m:sty m:val="p"/>
+                </m:rPr>
                 <w:rPr>
                   <w:rFonts w:ascii="Cambria Math" w:eastAsiaTheme="minorEastAsia" w:hAnsi="Cambria Math"/>
-                  <w:color w:val="FF0000"/>
-                </w:rPr>
-                <m:t>0.43⋅0.43</m:t>
+                </w:rPr>
+                <m:t>0.5185</m:t>
+              </m:r>
+              <m:r>
+                <w:rPr>
+                  <w:rFonts w:ascii="Cambria Math" w:eastAsiaTheme="minorEastAsia" w:hAnsi="Cambria Math"/>
+                  <w:color w:val="000000" w:themeColor="text1"/>
+                </w:rPr>
+                <m:t>⋅</m:t>
+              </m:r>
+              <m:r>
+                <w:rPr>
+                  <w:rFonts w:ascii="Cambria Math" w:eastAsiaTheme="minorEastAsia" w:hAnsi="Cambria Math"/>
+                </w:rPr>
+                <m:t>0.3509</m:t>
+              </m:r>
+              <m:r>
+                <m:rPr>
+                  <m:sty m:val="bi"/>
+                </m:rPr>
+                <w:rPr>
+                  <w:rFonts w:ascii="Cambria Math" w:eastAsiaTheme="minorEastAsia" w:hAnsi="Cambria Math"/>
+                </w:rPr>
+                <m:t xml:space="preserve"> </m:t>
               </m:r>
             </m:den>
           </m:f>
@@ -3890,7 +4113,7 @@
             <w:rPr>
               <w:rFonts w:ascii="Cambria Math" w:eastAsiaTheme="minorEastAsia" w:hAnsi="Cambria Math"/>
             </w:rPr>
-            <m:t>5.87</m:t>
+            <m:t>6</m:t>
           </m:r>
           <m:r>
             <w:rPr>
@@ -3970,7 +4193,13 @@
         <w:t>capteur courant</w:t>
       </w:r>
       <w:r>
-        <w:t> :</w:t>
+        <w:t> </w:t>
+      </w:r>
+      <w:r>
+        <w:t xml:space="preserve">(a déterminé sur le graphe) </w:t>
+      </w:r>
+      <w:r>
+        <w:t>:</w:t>
       </w:r>
     </w:p>
     <w:p/>
@@ -4008,122 +4237,6 @@
               </m:r>
             </m:sub>
           </m:sSub>
-          <m:r>
-            <w:rPr>
-              <w:rFonts w:ascii="Cambria Math" w:eastAsiaTheme="minorEastAsia" w:hAnsi="Cambria Math"/>
-            </w:rPr>
-            <m:t>=</m:t>
-          </m:r>
-          <m:f>
-            <m:fPr>
-              <m:ctrlPr>
-                <w:rPr>
-                  <w:rFonts w:ascii="Cambria Math" w:eastAsiaTheme="minorEastAsia" w:hAnsi="Cambria Math"/>
-                  <w:i/>
-                </w:rPr>
-              </m:ctrlPr>
-            </m:fPr>
-            <m:num>
-              <m:sSub>
-                <m:sSubPr>
-                  <m:ctrlPr>
-                    <w:rPr>
-                      <w:rFonts w:ascii="Cambria Math" w:eastAsiaTheme="minorEastAsia" w:hAnsi="Cambria Math"/>
-                      <w:i/>
-                    </w:rPr>
-                  </m:ctrlPr>
-                </m:sSubPr>
-                <m:e>
-                  <m:r>
-                    <w:rPr>
-                      <w:rFonts w:ascii="Cambria Math" w:eastAsiaTheme="minorEastAsia" w:hAnsi="Cambria Math"/>
-                    </w:rPr>
-                    <m:t>h</m:t>
-                  </m:r>
-                </m:e>
-                <m:sub>
-                  <m:r>
-                    <w:rPr>
-                      <w:rFonts w:ascii="Cambria Math" w:eastAsiaTheme="minorEastAsia" w:hAnsi="Cambria Math"/>
-                    </w:rPr>
-                    <m:t>2</m:t>
-                  </m:r>
-                </m:sub>
-              </m:sSub>
-            </m:num>
-            <m:den>
-              <m:r>
-                <w:rPr>
-                  <w:rFonts w:ascii="Cambria Math" w:eastAsiaTheme="minorEastAsia" w:hAnsi="Cambria Math"/>
-                </w:rPr>
-                <m:t>2⋅π</m:t>
-              </m:r>
-            </m:den>
-          </m:f>
-          <m:r>
-            <w:rPr>
-              <w:rFonts w:ascii="Cambria Math" w:eastAsiaTheme="minorEastAsia" w:hAnsi="Cambria Math"/>
-            </w:rPr>
-            <m:t>=</m:t>
-          </m:r>
-          <m:f>
-            <m:fPr>
-              <m:ctrlPr>
-                <w:rPr>
-                  <w:rFonts w:ascii="Cambria Math" w:eastAsiaTheme="minorEastAsia" w:hAnsi="Cambria Math"/>
-                  <w:i/>
-                </w:rPr>
-              </m:ctrlPr>
-            </m:fPr>
-            <m:num>
-              <m:r>
-                <w:rPr>
-                  <w:rFonts w:ascii="Cambria Math" w:eastAsiaTheme="minorEastAsia" w:hAnsi="Cambria Math"/>
-                </w:rPr>
-                <m:t>166.7⋅</m:t>
-              </m:r>
-              <m:sSup>
-                <m:sSupPr>
-                  <m:ctrlPr>
-                    <w:rPr>
-                      <w:rFonts w:ascii="Cambria Math" w:eastAsiaTheme="minorEastAsia" w:hAnsi="Cambria Math"/>
-                      <w:i/>
-                    </w:rPr>
-                  </m:ctrlPr>
-                </m:sSupPr>
-                <m:e>
-                  <m:r>
-                    <w:rPr>
-                      <w:rFonts w:ascii="Cambria Math" w:eastAsiaTheme="minorEastAsia" w:hAnsi="Cambria Math"/>
-                    </w:rPr>
-                    <m:t>10</m:t>
-                  </m:r>
-                </m:e>
-                <m:sup>
-                  <m:r>
-                    <w:rPr>
-                      <w:rFonts w:ascii="Cambria Math" w:eastAsiaTheme="minorEastAsia" w:hAnsi="Cambria Math"/>
-                    </w:rPr>
-                    <m:t>-6</m:t>
-                  </m:r>
-                </m:sup>
-              </m:sSup>
-              <m:r>
-                <w:rPr>
-                  <w:rFonts w:ascii="Cambria Math" w:eastAsiaTheme="minorEastAsia" w:hAnsi="Cambria Math"/>
-                </w:rPr>
-                <m:t xml:space="preserve"> </m:t>
-              </m:r>
-            </m:num>
-            <m:den>
-              <m:r>
-                <w:rPr>
-                  <w:rFonts w:ascii="Cambria Math" w:eastAsiaTheme="minorEastAsia" w:hAnsi="Cambria Math"/>
-                </w:rPr>
-                <m:t>2⋅π</m:t>
-              </m:r>
-            </m:den>
-          </m:f>
           <m:r>
             <w:rPr>
               <w:rFonts w:ascii="Cambria Math" w:eastAsiaTheme="minorEastAsia" w:hAnsi="Cambria Math"/>
@@ -4137,42 +4250,8 @@
             <w:rPr>
               <w:rFonts w:ascii="Cambria Math" w:eastAsiaTheme="minorEastAsia" w:hAnsi="Cambria Math"/>
             </w:rPr>
-            <m:t>26.53⋅</m:t>
+            <m:t>?</m:t>
           </m:r>
-          <m:sSup>
-            <m:sSupPr>
-              <m:ctrlPr>
-                <w:rPr>
-                  <w:rFonts w:ascii="Cambria Math" w:eastAsiaTheme="minorEastAsia" w:hAnsi="Cambria Math"/>
-                  <w:b/>
-                  <w:bCs/>
-                  <w:i/>
-                </w:rPr>
-              </m:ctrlPr>
-            </m:sSupPr>
-            <m:e>
-              <m:r>
-                <m:rPr>
-                  <m:sty m:val="bi"/>
-                </m:rPr>
-                <w:rPr>
-                  <w:rFonts w:ascii="Cambria Math" w:eastAsiaTheme="minorEastAsia" w:hAnsi="Cambria Math"/>
-                </w:rPr>
-                <m:t>10</m:t>
-              </m:r>
-            </m:e>
-            <m:sup>
-              <m:r>
-                <m:rPr>
-                  <m:sty m:val="bi"/>
-                </m:rPr>
-                <w:rPr>
-                  <w:rFonts w:ascii="Cambria Math" w:eastAsiaTheme="minorEastAsia" w:hAnsi="Cambria Math"/>
-                </w:rPr>
-                <m:t>-6</m:t>
-              </m:r>
-            </m:sup>
-          </m:sSup>
           <m:r>
             <m:rPr>
               <m:sty m:val="bi"/>
@@ -4189,15 +4268,36 @@
     <w:p/>
     <w:p/>
     <w:p>
+      <w:pPr>
+        <w:rPr>
+          <w:color w:val="AEAAAA" w:themeColor="background2" w:themeShade="BF"/>
+        </w:rPr>
+      </w:pPr>
       <w:r>
+        <w:rPr>
+          <w:color w:val="AEAAAA" w:themeColor="background2" w:themeShade="BF"/>
+        </w:rPr>
+        <w:t>(</w:t>
+      </w:r>
+      <w:r>
+        <w:rPr>
+          <w:color w:val="AEAAAA" w:themeColor="background2" w:themeShade="BF"/>
+        </w:rPr>
         <w:t>Finalement :</w:t>
       </w:r>
     </w:p>
-    <w:p/>
+    <w:p>
+      <w:pPr>
+        <w:rPr>
+          <w:color w:val="AEAAAA" w:themeColor="background2" w:themeShade="BF"/>
+        </w:rPr>
+      </w:pPr>
+    </w:p>
     <w:p>
       <w:pPr>
         <w:rPr>
           <w:i/>
+          <w:color w:val="AEAAAA" w:themeColor="background2" w:themeShade="BF"/>
         </w:rPr>
       </w:pPr>
       <m:oMathPara>
@@ -4208,6 +4308,7 @@
                 <w:rPr>
                   <w:rFonts w:ascii="Cambria Math" w:hAnsi="Cambria Math"/>
                   <w:i/>
+                  <w:color w:val="AEAAAA" w:themeColor="background2" w:themeShade="BF"/>
                 </w:rPr>
               </m:ctrlPr>
             </m:sSubPr>
@@ -4215,6 +4316,7 @@
               <m:r>
                 <w:rPr>
                   <w:rFonts w:ascii="Cambria Math" w:hAnsi="Cambria Math"/>
+                  <w:color w:val="AEAAAA" w:themeColor="background2" w:themeShade="BF"/>
                 </w:rPr>
                 <m:t>G</m:t>
               </m:r>
@@ -4223,6 +4325,7 @@
               <m:r>
                 <w:rPr>
                   <w:rFonts w:ascii="Cambria Math" w:hAnsi="Cambria Math"/>
+                  <w:color w:val="AEAAAA" w:themeColor="background2" w:themeShade="BF"/>
                 </w:rPr>
                 <m:t>ai</m:t>
               </m:r>
@@ -4234,6 +4337,7 @@
                 <w:rPr>
                   <w:rFonts w:ascii="Cambria Math" w:hAnsi="Cambria Math"/>
                   <w:i/>
+                  <w:color w:val="AEAAAA" w:themeColor="background2" w:themeShade="BF"/>
                 </w:rPr>
               </m:ctrlPr>
             </m:dPr>
@@ -4241,6 +4345,7 @@
               <m:r>
                 <w:rPr>
                   <w:rFonts w:ascii="Cambria Math" w:hAnsi="Cambria Math"/>
+                  <w:color w:val="AEAAAA" w:themeColor="background2" w:themeShade="BF"/>
                 </w:rPr>
                 <m:t>s</m:t>
               </m:r>
@@ -4249,6 +4354,7 @@
           <m:r>
             <w:rPr>
               <w:rFonts w:ascii="Cambria Math" w:hAnsi="Cambria Math"/>
+              <w:color w:val="AEAAAA" w:themeColor="background2" w:themeShade="BF"/>
             </w:rPr>
             <m:t>=1⋅</m:t>
           </m:r>
@@ -4258,6 +4364,7 @@
                 <w:rPr>
                   <w:rFonts w:ascii="Cambria Math" w:hAnsi="Cambria Math"/>
                   <w:i/>
+                  <w:color w:val="AEAAAA" w:themeColor="background2" w:themeShade="BF"/>
                 </w:rPr>
               </m:ctrlPr>
             </m:sSupPr>
@@ -4265,6 +4372,7 @@
               <m:r>
                 <w:rPr>
                   <w:rFonts w:ascii="Cambria Math" w:hAnsi="Cambria Math"/>
+                  <w:color w:val="AEAAAA" w:themeColor="background2" w:themeShade="BF"/>
                 </w:rPr>
                 <m:t>e</m:t>
               </m:r>
@@ -4273,15 +4381,9 @@
               <m:r>
                 <w:rPr>
                   <w:rFonts w:ascii="Cambria Math" w:hAnsi="Cambria Math"/>
-                </w:rPr>
-                <m:t>-s⋅</m:t>
-              </m:r>
-              <m:r>
-                <w:rPr>
-                  <w:rFonts w:ascii="Cambria Math" w:hAnsi="Cambria Math"/>
-                  <w:color w:val="000000" w:themeColor="text1"/>
-                </w:rPr>
-                <m:t>83.3⋅</m:t>
+                  <w:color w:val="AEAAAA" w:themeColor="background2" w:themeShade="BF"/>
+                </w:rPr>
+                <m:t>-s⋅83.3⋅</m:t>
               </m:r>
               <m:sSup>
                 <m:sSupPr>
@@ -4289,7 +4391,7 @@
                     <w:rPr>
                       <w:rFonts w:ascii="Cambria Math" w:hAnsi="Cambria Math"/>
                       <w:i/>
-                      <w:color w:val="000000" w:themeColor="text1"/>
+                      <w:color w:val="AEAAAA" w:themeColor="background2" w:themeShade="BF"/>
                     </w:rPr>
                   </m:ctrlPr>
                 </m:sSupPr>
@@ -4297,7 +4399,7 @@
                   <m:r>
                     <w:rPr>
                       <w:rFonts w:ascii="Cambria Math" w:hAnsi="Cambria Math"/>
-                      <w:color w:val="000000" w:themeColor="text1"/>
+                      <w:color w:val="AEAAAA" w:themeColor="background2" w:themeShade="BF"/>
                     </w:rPr>
                     <m:t>10</m:t>
                   </m:r>
@@ -4306,7 +4408,7 @@
                   <m:r>
                     <w:rPr>
                       <w:rFonts w:ascii="Cambria Math" w:hAnsi="Cambria Math"/>
-                      <w:color w:val="000000" w:themeColor="text1"/>
+                      <w:color w:val="AEAAAA" w:themeColor="background2" w:themeShade="BF"/>
                     </w:rPr>
                     <m:t>-6</m:t>
                   </m:r>
@@ -4317,6 +4419,7 @@
           <m:r>
             <w:rPr>
               <w:rFonts w:ascii="Cambria Math" w:hAnsi="Cambria Math"/>
+              <w:color w:val="AEAAAA" w:themeColor="background2" w:themeShade="BF"/>
             </w:rPr>
             <m:t xml:space="preserve"> ⋅ </m:t>
           </m:r>
@@ -4326,6 +4429,7 @@
                 <w:rPr>
                   <w:rFonts w:ascii="Cambria Math" w:hAnsi="Cambria Math"/>
                   <w:i/>
+                  <w:color w:val="AEAAAA" w:themeColor="background2" w:themeShade="BF"/>
                 </w:rPr>
               </m:ctrlPr>
             </m:fPr>
@@ -4333,6 +4437,7 @@
               <m:r>
                 <w:rPr>
                   <w:rFonts w:ascii="Cambria Math" w:eastAsiaTheme="minorEastAsia" w:hAnsi="Cambria Math"/>
+                  <w:color w:val="AEAAAA" w:themeColor="background2" w:themeShade="BF"/>
                 </w:rPr>
                 <m:t>4.023⋅</m:t>
               </m:r>
@@ -4342,6 +4447,7 @@
                     <w:rPr>
                       <w:rFonts w:ascii="Cambria Math" w:eastAsiaTheme="minorEastAsia" w:hAnsi="Cambria Math"/>
                       <w:i/>
+                      <w:color w:val="AEAAAA" w:themeColor="background2" w:themeShade="BF"/>
                     </w:rPr>
                   </m:ctrlPr>
                 </m:sSupPr>
@@ -4349,6 +4455,7 @@
                   <m:r>
                     <w:rPr>
                       <w:rFonts w:ascii="Cambria Math" w:eastAsiaTheme="minorEastAsia" w:hAnsi="Cambria Math"/>
+                      <w:color w:val="AEAAAA" w:themeColor="background2" w:themeShade="BF"/>
                     </w:rPr>
                     <m:t>10</m:t>
                   </m:r>
@@ -4357,6 +4464,7 @@
                   <m:r>
                     <w:rPr>
                       <w:rFonts w:ascii="Cambria Math" w:eastAsiaTheme="minorEastAsia" w:hAnsi="Cambria Math"/>
+                      <w:color w:val="AEAAAA" w:themeColor="background2" w:themeShade="BF"/>
                     </w:rPr>
                     <m:t>-4</m:t>
                   </m:r>
@@ -4368,81 +4476,45 @@
                 </m:rPr>
                 <w:rPr>
                   <w:rFonts w:ascii="Cambria Math" w:eastAsiaTheme="minorEastAsia" w:hAnsi="Cambria Math"/>
+                  <w:color w:val="AEAAAA" w:themeColor="background2" w:themeShade="BF"/>
                 </w:rPr>
                 <m:t xml:space="preserve"> </m:t>
               </m:r>
             </m:num>
             <m:den>
-              <m:sSub>
-                <m:sSubPr>
-                  <m:ctrlPr>
-                    <w:rPr>
-                      <w:rFonts w:ascii="Cambria Math" w:hAnsi="Cambria Math"/>
-                      <w:i/>
-                      <w:color w:val="FF0000"/>
-                    </w:rPr>
-                  </m:ctrlPr>
-                </m:sSubPr>
-                <m:e>
-                  <m:r>
-                    <w:rPr>
-                      <w:rFonts w:ascii="Cambria Math" w:hAnsi="Cambria Math"/>
-                      <w:color w:val="FF0000"/>
-                    </w:rPr>
-                    <m:t>k</m:t>
-                  </m:r>
-                </m:e>
-                <m:sub>
-                  <m:r>
-                    <w:rPr>
-                      <w:rFonts w:ascii="Cambria Math" w:hAnsi="Cambria Math"/>
-                      <w:color w:val="FF0000"/>
-                    </w:rPr>
-                    <m:t>T</m:t>
-                  </m:r>
-                </m:sub>
-              </m:sSub>
-              <m:r>
-                <w:rPr>
-                  <w:rFonts w:ascii="Cambria Math" w:hAnsi="Cambria Math"/>
-                  <w:color w:val="FF0000"/>
-                </w:rPr>
-                <m:t>⋅</m:t>
-              </m:r>
-              <m:sSub>
-                <m:sSubPr>
-                  <m:ctrlPr>
-                    <w:rPr>
-                      <w:rFonts w:ascii="Cambria Math" w:hAnsi="Cambria Math"/>
-                      <w:i/>
-                      <w:color w:val="FF0000"/>
-                    </w:rPr>
-                  </m:ctrlPr>
-                </m:sSubPr>
-                <m:e>
-                  <m:r>
-                    <w:rPr>
-                      <w:rFonts w:ascii="Cambria Math" w:hAnsi="Cambria Math"/>
-                      <w:color w:val="FF0000"/>
-                    </w:rPr>
-                    <m:t>k</m:t>
-                  </m:r>
-                </m:e>
-                <m:sub>
-                  <m:r>
-                    <w:rPr>
-                      <w:rFonts w:ascii="Cambria Math" w:hAnsi="Cambria Math"/>
-                      <w:color w:val="FF0000"/>
-                    </w:rPr>
-                    <m:t>F</m:t>
-                  </m:r>
-                </m:sub>
-              </m:sSub>
+              <m:r>
+                <m:rPr>
+                  <m:sty m:val="p"/>
+                </m:rPr>
+                <w:rPr>
+                  <w:rFonts w:ascii="Cambria Math" w:eastAsiaTheme="minorEastAsia" w:hAnsi="Cambria Math"/>
+                  <w:color w:val="AEAAAA" w:themeColor="background2" w:themeShade="BF"/>
+                </w:rPr>
+                <m:t>0.5185</m:t>
+              </m:r>
+              <m:r>
+                <w:rPr>
+                  <w:rFonts w:ascii="Cambria Math" w:eastAsiaTheme="minorEastAsia" w:hAnsi="Cambria Math"/>
+                  <w:color w:val="AEAAAA" w:themeColor="background2" w:themeShade="BF"/>
+                </w:rPr>
+                <m:t>⋅0.3509</m:t>
+              </m:r>
+              <m:r>
+                <m:rPr>
+                  <m:sty m:val="bi"/>
+                </m:rPr>
+                <w:rPr>
+                  <w:rFonts w:ascii="Cambria Math" w:eastAsiaTheme="minorEastAsia" w:hAnsi="Cambria Math"/>
+                  <w:color w:val="AEAAAA" w:themeColor="background2" w:themeShade="BF"/>
+                </w:rPr>
+                <m:t xml:space="preserve"> </m:t>
+              </m:r>
             </m:den>
           </m:f>
           <m:r>
             <w:rPr>
               <w:rFonts w:ascii="Cambria Math" w:hAnsi="Cambria Math"/>
+              <w:color w:val="AEAAAA" w:themeColor="background2" w:themeShade="BF"/>
             </w:rPr>
             <m:t>⋅</m:t>
           </m:r>
@@ -4452,6 +4524,7 @@
                 <w:rPr>
                   <w:rFonts w:ascii="Cambria Math" w:hAnsi="Cambria Math"/>
                   <w:i/>
+                  <w:color w:val="AEAAAA" w:themeColor="background2" w:themeShade="BF"/>
                 </w:rPr>
               </m:ctrlPr>
             </m:fPr>
@@ -4459,6 +4532,7 @@
               <m:r>
                 <w:rPr>
                   <w:rFonts w:ascii="Cambria Math" w:hAnsi="Cambria Math"/>
+                  <w:color w:val="AEAAAA" w:themeColor="background2" w:themeShade="BF"/>
                 </w:rPr>
                 <m:t>s</m:t>
               </m:r>
@@ -4467,6 +4541,7 @@
               <m:r>
                 <w:rPr>
                   <w:rFonts w:ascii="Cambria Math" w:hAnsi="Cambria Math"/>
+                  <w:color w:val="AEAAAA" w:themeColor="background2" w:themeShade="BF"/>
                 </w:rPr>
                 <m:t>1+s</m:t>
               </m:r>
@@ -4476,7 +4551,7 @@
                     <w:rPr>
                       <w:rFonts w:ascii="Cambria Math" w:hAnsi="Cambria Math"/>
                       <w:i/>
-                      <w:color w:val="FF0000"/>
+                      <w:color w:val="AEAAAA" w:themeColor="background2" w:themeShade="BF"/>
                     </w:rPr>
                   </m:ctrlPr>
                 </m:sSubPr>
@@ -4484,7 +4559,7 @@
                   <m:r>
                     <w:rPr>
                       <w:rFonts w:ascii="Cambria Math" w:hAnsi="Cambria Math"/>
-                      <w:color w:val="FF0000"/>
+                      <w:color w:val="AEAAAA" w:themeColor="background2" w:themeShade="BF"/>
                     </w:rPr>
                     <m:t>⋅τ</m:t>
                   </m:r>
@@ -4493,7 +4568,7 @@
                   <m:r>
                     <w:rPr>
                       <w:rFonts w:ascii="Cambria Math" w:hAnsi="Cambria Math"/>
-                      <w:color w:val="FF0000"/>
+                      <w:color w:val="AEAAAA" w:themeColor="background2" w:themeShade="BF"/>
                     </w:rPr>
                     <m:t>m</m:t>
                   </m:r>
@@ -4502,6 +4577,7 @@
               <m:r>
                 <w:rPr>
                   <w:rFonts w:ascii="Cambria Math" w:hAnsi="Cambria Math"/>
+                  <w:color w:val="AEAAAA" w:themeColor="background2" w:themeShade="BF"/>
                 </w:rPr>
                 <m:t>+</m:t>
               </m:r>
@@ -4511,6 +4587,7 @@
                     <w:rPr>
                       <w:rFonts w:ascii="Cambria Math" w:hAnsi="Cambria Math"/>
                       <w:i/>
+                      <w:color w:val="AEAAAA" w:themeColor="background2" w:themeShade="BF"/>
                     </w:rPr>
                   </m:ctrlPr>
                 </m:sSupPr>
@@ -4518,6 +4595,7 @@
                   <m:r>
                     <w:rPr>
                       <w:rFonts w:ascii="Cambria Math" w:hAnsi="Cambria Math"/>
+                      <w:color w:val="AEAAAA" w:themeColor="background2" w:themeShade="BF"/>
                     </w:rPr>
                     <m:t>s</m:t>
                   </m:r>
@@ -4526,6 +4604,7 @@
                   <m:r>
                     <w:rPr>
                       <w:rFonts w:ascii="Cambria Math" w:hAnsi="Cambria Math"/>
+                      <w:color w:val="AEAAAA" w:themeColor="background2" w:themeShade="BF"/>
                     </w:rPr>
                     <m:t>2</m:t>
                   </m:r>
@@ -4534,6 +4613,7 @@
               <m:r>
                 <w:rPr>
                   <w:rFonts w:ascii="Cambria Math" w:hAnsi="Cambria Math"/>
+                  <w:color w:val="AEAAAA" w:themeColor="background2" w:themeShade="BF"/>
                 </w:rPr>
                 <m:t>⋅</m:t>
               </m:r>
@@ -4543,7 +4623,7 @@
                     <w:rPr>
                       <w:rFonts w:ascii="Cambria Math" w:hAnsi="Cambria Math"/>
                       <w:i/>
-                      <w:color w:val="FF0000"/>
+                      <w:color w:val="AEAAAA" w:themeColor="background2" w:themeShade="BF"/>
                     </w:rPr>
                   </m:ctrlPr>
                 </m:sSubPr>
@@ -4551,7 +4631,7 @@
                   <m:r>
                     <w:rPr>
                       <w:rFonts w:ascii="Cambria Math" w:hAnsi="Cambria Math"/>
-                      <w:color w:val="FF0000"/>
+                      <w:color w:val="AEAAAA" w:themeColor="background2" w:themeShade="BF"/>
                     </w:rPr>
                     <m:t>τ</m:t>
                   </m:r>
@@ -4560,7 +4640,7 @@
                   <m:r>
                     <w:rPr>
                       <w:rFonts w:ascii="Cambria Math" w:hAnsi="Cambria Math"/>
-                      <w:color w:val="FF0000"/>
+                      <w:color w:val="AEAAAA" w:themeColor="background2" w:themeShade="BF"/>
                     </w:rPr>
                     <m:t>m</m:t>
                   </m:r>
@@ -4569,15 +4649,9 @@
               <m:r>
                 <w:rPr>
                   <w:rFonts w:ascii="Cambria Math" w:hAnsi="Cambria Math"/>
-                </w:rPr>
-                <m:t>⋅</m:t>
-              </m:r>
-              <m:r>
-                <w:rPr>
-                  <w:rFonts w:ascii="Cambria Math" w:hAnsi="Cambria Math"/>
-                  <w:color w:val="000000" w:themeColor="text1"/>
-                </w:rPr>
-                <m:t>3.3⋅</m:t>
+                  <w:color w:val="AEAAAA" w:themeColor="background2" w:themeShade="BF"/>
+                </w:rPr>
+                <m:t>⋅3.3⋅</m:t>
               </m:r>
               <m:sSup>
                 <m:sSupPr>
@@ -4585,7 +4659,7 @@
                     <w:rPr>
                       <w:rFonts w:ascii="Cambria Math" w:hAnsi="Cambria Math"/>
                       <w:i/>
-                      <w:color w:val="000000" w:themeColor="text1"/>
+                      <w:color w:val="AEAAAA" w:themeColor="background2" w:themeShade="BF"/>
                     </w:rPr>
                   </m:ctrlPr>
                 </m:sSupPr>
@@ -4593,7 +4667,7 @@
                   <m:r>
                     <w:rPr>
                       <w:rFonts w:ascii="Cambria Math" w:hAnsi="Cambria Math"/>
-                      <w:color w:val="000000" w:themeColor="text1"/>
+                      <w:color w:val="AEAAAA" w:themeColor="background2" w:themeShade="BF"/>
                     </w:rPr>
                     <m:t>10</m:t>
                   </m:r>
@@ -4602,7 +4676,7 @@
                   <m:r>
                     <w:rPr>
                       <w:rFonts w:ascii="Cambria Math" w:hAnsi="Cambria Math"/>
-                      <w:color w:val="000000" w:themeColor="text1"/>
+                      <w:color w:val="AEAAAA" w:themeColor="background2" w:themeShade="BF"/>
                     </w:rPr>
                     <m:t>-3</m:t>
                   </m:r>
@@ -4613,6 +4687,7 @@
           <m:r>
             <w:rPr>
               <w:rFonts w:ascii="Cambria Math" w:hAnsi="Cambria Math"/>
+              <w:color w:val="AEAAAA" w:themeColor="background2" w:themeShade="BF"/>
             </w:rPr>
             <m:t xml:space="preserve">⋅ </m:t>
           </m:r>
@@ -4622,6 +4697,7 @@
                 <w:rPr>
                   <w:rFonts w:ascii="Cambria Math" w:hAnsi="Cambria Math"/>
                   <w:i/>
+                  <w:color w:val="AEAAAA" w:themeColor="background2" w:themeShade="BF"/>
                 </w:rPr>
               </m:ctrlPr>
             </m:fPr>
@@ -4629,6 +4705,7 @@
               <m:r>
                 <w:rPr>
                   <w:rFonts w:ascii="Cambria Math" w:hAnsi="Cambria Math"/>
+                  <w:color w:val="AEAAAA" w:themeColor="background2" w:themeShade="BF"/>
                 </w:rPr>
                 <m:t>1</m:t>
               </m:r>
@@ -4637,6 +4714,7 @@
               <m:r>
                 <w:rPr>
                   <w:rFonts w:ascii="Cambria Math" w:hAnsi="Cambria Math"/>
+                  <w:color w:val="AEAAAA" w:themeColor="background2" w:themeShade="BF"/>
                 </w:rPr>
                 <m:t>1+s⋅26.53⋅</m:t>
               </m:r>
@@ -4646,7 +4724,7 @@
                     <w:rPr>
                       <w:rFonts w:ascii="Cambria Math" w:hAnsi="Cambria Math"/>
                       <w:i/>
-                      <w:color w:val="000000" w:themeColor="text1"/>
+                      <w:color w:val="AEAAAA" w:themeColor="background2" w:themeShade="BF"/>
                     </w:rPr>
                   </m:ctrlPr>
                 </m:sSupPr>
@@ -4654,7 +4732,7 @@
                   <m:r>
                     <w:rPr>
                       <w:rFonts w:ascii="Cambria Math" w:hAnsi="Cambria Math"/>
-                      <w:color w:val="000000" w:themeColor="text1"/>
+                      <w:color w:val="AEAAAA" w:themeColor="background2" w:themeShade="BF"/>
                     </w:rPr>
                     <m:t>10</m:t>
                   </m:r>
@@ -4663,7 +4741,7 @@
                   <m:r>
                     <w:rPr>
                       <w:rFonts w:ascii="Cambria Math" w:hAnsi="Cambria Math"/>
-                      <w:color w:val="000000" w:themeColor="text1"/>
+                      <w:color w:val="AEAAAA" w:themeColor="background2" w:themeShade="BF"/>
                     </w:rPr>
                     <m:t>-6</m:t>
                   </m:r>
@@ -4675,6 +4753,12 @@
       </m:oMathPara>
     </w:p>
     <w:p>
+      <w:r>
+        <w:rPr>
+          <w:color w:val="AEAAAA" w:themeColor="background2" w:themeShade="BF"/>
+        </w:rPr>
+        <w:t>)</w:t>
+      </w:r>
       <w:r>
         <w:br w:type="page"/>
       </w:r>

</xml_diff>